<commit_message>
Pushing 4/19/24 work -- Lesson 1
 On branch N5QC_20240419
 Changes to be committed:
	modified:   Lessons_and_Logs/Inventr_io/1-Traffic_Light_Simulator/CAD/Lesson_1.fzz
	new file:   Lessons_and_Logs/Inventr_io/1-Traffic_Light_Simulator/Notes/LED_Schematic_Note_1.pdf
	new file:   Lessons_and_Logs/Inventr_io/1-Traffic_Light_Simulator/Notes/Lesson_1_Code_Review.docx
	modified:   Lessons_and_Logs/Inventr_io/1-Traffic_Light_Simulator/Notes/Lesson_1_Notes_and_Journal.docx
	new file:   Lessons_and_Logs/Inventr_io/1-Traffic_Light_Simulator/Notes/Lesson_1_Verification_and_Troubleshooting.docx
	modified:   Project_Management/2024_04_18_Python_Gantt_Schedule.xlsx
	new file:   Project_Management/Supplemental_Activities.docx
</commit_message>
<xml_diff>
--- a/Lessons_and_Logs/Inventr_io/1-Traffic_Light_Simulator/Notes/Lesson_1_Notes_and_Journal.docx
+++ b/Lessons_and_Logs/Inventr_io/1-Traffic_Light_Simulator/Notes/Lesson_1_Notes_and_Journal.docx
@@ -72,10 +72,7 @@
         </w:numPr>
       </w:pPr>
       <w:r>
-        <w:t>Cleaned up git</w:t>
-      </w:r>
-      <w:r>
-        <w:t xml:space="preserve"> again – Should be in step at start of lesson.</w:t>
+        <w:t>Cleaned up git again – Should be in step at start of lesson.</w:t>
       </w:r>
     </w:p>
     <w:p>
@@ -117,6 +114,9 @@
     <w:p/>
     <w:p>
       <w:r>
+        <w:rPr>
+          <w:noProof/>
+        </w:rPr>
         <w:drawing>
           <wp:inline distT="0" distB="0" distL="0" distR="0" wp14:anchorId="54229D52" wp14:editId="1436C9A0">
             <wp:extent cx="5943600" cy="3637915"/>
@@ -157,6 +157,9 @@
     <w:p/>
     <w:p>
       <w:r>
+        <w:rPr>
+          <w:noProof/>
+        </w:rPr>
         <w:lastRenderedPageBreak/>
         <w:drawing>
           <wp:inline distT="0" distB="0" distL="0" distR="0" wp14:anchorId="15B02F4D" wp14:editId="24476A95">
@@ -216,6 +219,9 @@
     <w:p/>
     <w:p>
       <w:r>
+        <w:rPr>
+          <w:noProof/>
+        </w:rPr>
         <w:drawing>
           <wp:inline distT="0" distB="0" distL="0" distR="0" wp14:anchorId="2949FD9A" wp14:editId="570BBCC0">
             <wp:extent cx="5943600" cy="2487930"/>
@@ -257,6 +263,9 @@
     <w:p/>
     <w:p>
       <w:r>
+        <w:rPr>
+          <w:noProof/>
+        </w:rPr>
         <w:lastRenderedPageBreak/>
         <w:drawing>
           <wp:inline distT="0" distB="0" distL="0" distR="0" wp14:anchorId="6D7F3EF3" wp14:editId="3DFACA8B">
@@ -300,6 +309,9 @@
     <w:p/>
     <w:p>
       <w:r>
+        <w:rPr>
+          <w:noProof/>
+        </w:rPr>
         <w:drawing>
           <wp:inline distT="0" distB="0" distL="0" distR="0" wp14:anchorId="101F6575" wp14:editId="7EE2933F">
             <wp:extent cx="5943600" cy="2765425"/>
@@ -340,6 +352,9 @@
     <w:p/>
     <w:p>
       <w:r>
+        <w:rPr>
+          <w:noProof/>
+        </w:rPr>
         <w:lastRenderedPageBreak/>
         <w:drawing>
           <wp:inline distT="0" distB="0" distL="0" distR="0" wp14:anchorId="248BD895" wp14:editId="37F80DAF">
@@ -382,6 +397,9 @@
     <w:p/>
     <w:p>
       <w:r>
+        <w:rPr>
+          <w:noProof/>
+        </w:rPr>
         <w:drawing>
           <wp:inline distT="0" distB="0" distL="0" distR="0" wp14:anchorId="488CC658" wp14:editId="6024469B">
             <wp:extent cx="5943600" cy="2548255"/>
@@ -423,6 +441,9 @@
     <w:p/>
     <w:p>
       <w:r>
+        <w:rPr>
+          <w:noProof/>
+        </w:rPr>
         <w:lastRenderedPageBreak/>
         <w:drawing>
           <wp:inline distT="0" distB="0" distL="0" distR="0" wp14:anchorId="1108DEFF" wp14:editId="6A7AAF56">
@@ -465,6 +486,9 @@
     <w:p/>
     <w:p>
       <w:r>
+        <w:rPr>
+          <w:noProof/>
+        </w:rPr>
         <w:drawing>
           <wp:inline distT="0" distB="0" distL="0" distR="0" wp14:anchorId="102448F5" wp14:editId="421F3827">
             <wp:extent cx="5943600" cy="2472690"/>
@@ -505,6 +529,9 @@
     <w:p/>
     <w:p>
       <w:r>
+        <w:rPr>
+          <w:noProof/>
+        </w:rPr>
         <w:lastRenderedPageBreak/>
         <w:drawing>
           <wp:inline distT="0" distB="0" distL="0" distR="0" wp14:anchorId="4A6A32E1" wp14:editId="34E562A2">
@@ -546,6 +573,9 @@
     <w:p/>
     <w:p>
       <w:r>
+        <w:rPr>
+          <w:noProof/>
+        </w:rPr>
         <w:drawing>
           <wp:inline distT="0" distB="0" distL="0" distR="0" wp14:anchorId="351BFEF6" wp14:editId="2C5BC07E">
             <wp:extent cx="5943600" cy="2756535"/>
@@ -587,6 +617,9 @@
     <w:p/>
     <w:p>
       <w:r>
+        <w:rPr>
+          <w:noProof/>
+        </w:rPr>
         <w:lastRenderedPageBreak/>
         <w:drawing>
           <wp:inline distT="0" distB="0" distL="0" distR="0" wp14:anchorId="230A01A6" wp14:editId="7FC7C497">
@@ -634,6 +667,9 @@
     <w:p/>
     <w:p>
       <w:r>
+        <w:rPr>
+          <w:noProof/>
+        </w:rPr>
         <w:drawing>
           <wp:inline distT="0" distB="0" distL="0" distR="0" wp14:anchorId="3E01DBC0" wp14:editId="152179BB">
             <wp:extent cx="5943600" cy="2614930"/>
@@ -766,21 +802,8 @@
           <w:szCs w:val="24"/>
           <w:u w:val="single"/>
         </w:rPr>
-        <w:t xml:space="preserve">FAIL – No </w:t>
-      </w:r>
-      <w:proofErr w:type="gramStart"/>
-      <w:r>
-        <w:rPr>
-          <w:b/>
-          <w:bCs/>
-          <w:color w:val="FF0000"/>
-          <w:sz w:val="24"/>
-          <w:szCs w:val="24"/>
-          <w:u w:val="single"/>
-        </w:rPr>
-        <w:t>lights</w:t>
-      </w:r>
-      <w:proofErr w:type="gramEnd"/>
+        <w:t>FAIL – No lights</w:t>
+      </w:r>
     </w:p>
     <w:p/>
     <w:p>
@@ -798,21 +821,7 @@
         <w:rPr>
           <w:color w:val="00B050"/>
         </w:rPr>
-        <w:t xml:space="preserve">Retried Blink and </w:t>
-      </w:r>
-      <w:proofErr w:type="spellStart"/>
-      <w:r>
-        <w:rPr>
-          <w:color w:val="00B050"/>
-        </w:rPr>
-        <w:t>Fast_Blink</w:t>
-      </w:r>
-      <w:proofErr w:type="spellEnd"/>
-      <w:r>
-        <w:rPr>
-          <w:color w:val="00B050"/>
-        </w:rPr>
-        <w:t xml:space="preserve"> – Both Succeeded</w:t>
+        <w:t>Retried Blink and Fast_Blink – Both Succeeded</w:t>
       </w:r>
     </w:p>
     <w:p>
@@ -900,13 +909,8 @@
         </w:numPr>
       </w:pPr>
       <w:r>
-        <w:t xml:space="preserve">Confirm </w:t>
-      </w:r>
-      <w:proofErr w:type="gramStart"/>
-      <w:r>
-        <w:t>circuit</w:t>
-      </w:r>
-      <w:proofErr w:type="gramEnd"/>
+        <w:t>Confirm circuit</w:t>
+      </w:r>
     </w:p>
     <w:p>
       <w:pPr>
@@ -953,24 +957,414 @@
         </w:numPr>
       </w:pPr>
       <w:r>
-        <w:t xml:space="preserve">Get on forum / </w:t>
-      </w:r>
-      <w:proofErr w:type="gramStart"/>
-      <w:r>
-        <w:t>help</w:t>
-      </w:r>
-      <w:proofErr w:type="gramEnd"/>
-    </w:p>
-    <w:p/>
-    <w:p/>
-    <w:p/>
-    <w:p>
+        <w:t>Get on forum / help</w:t>
+      </w:r>
+    </w:p>
+    <w:p/>
+    <w:p/>
+    <w:p>
+      <w:pPr>
+        <w:rPr>
+          <w:b/>
+          <w:bCs/>
+          <w:sz w:val="28"/>
+          <w:szCs w:val="28"/>
+          <w:u w:val="single"/>
+        </w:rPr>
+      </w:pPr>
+      <w:r>
+        <w:rPr>
+          <w:b/>
+          <w:bCs/>
+          <w:sz w:val="28"/>
+          <w:szCs w:val="28"/>
+          <w:u w:val="single"/>
+        </w:rPr>
+        <w:t>2024.04.18</w:t>
+      </w:r>
+    </w:p>
+    <w:p>
+      <w:pPr>
+        <w:pStyle w:val="ListParagraph"/>
+        <w:numPr>
+          <w:ilvl w:val="0"/>
+          <w:numId w:val="2"/>
+        </w:numPr>
+      </w:pPr>
+      <w:r>
+        <w:t xml:space="preserve">Confirm Seating or Pi – </w:t>
+      </w:r>
+      <w:r>
+        <w:t>it needed a firm push</w:t>
+      </w:r>
+    </w:p>
+    <w:p>
+      <w:pPr>
+        <w:pStyle w:val="ListParagraph"/>
+        <w:numPr>
+          <w:ilvl w:val="0"/>
+          <w:numId w:val="2"/>
+        </w:numPr>
+      </w:pPr>
+      <w:r>
+        <w:t>Confirm circuit</w:t>
+      </w:r>
+      <w:r>
+        <w:t xml:space="preserve"> – Had to review diodes – Polarity</w:t>
+      </w:r>
+    </w:p>
+    <w:p>
+      <w:pPr>
+        <w:pStyle w:val="ListParagraph"/>
+        <w:numPr>
+          <w:ilvl w:val="0"/>
+          <w:numId w:val="2"/>
+        </w:numPr>
+      </w:pPr>
+      <w:r>
+        <w:t>Resistor colors are hard to see and match with breadboard</w:t>
+      </w:r>
+    </w:p>
+    <w:p>
+      <w:pPr>
+        <w:pStyle w:val="ListParagraph"/>
+        <w:numPr>
+          <w:ilvl w:val="0"/>
+          <w:numId w:val="2"/>
+        </w:numPr>
+      </w:pPr>
+      <w:r>
+        <w:t>Had to revise pin names to match the wiring diagram</w:t>
+      </w:r>
+    </w:p>
+    <w:p>
+      <w:pPr>
+        <w:pStyle w:val="ListParagraph"/>
+        <w:numPr>
+          <w:ilvl w:val="0"/>
+          <w:numId w:val="2"/>
+        </w:numPr>
+      </w:pPr>
+      <w:r>
+        <w:t>Then it ran once</w:t>
+      </w:r>
+    </w:p>
+    <w:p>
+      <w:pPr>
+        <w:pStyle w:val="ListParagraph"/>
+        <w:numPr>
+          <w:ilvl w:val="0"/>
+          <w:numId w:val="2"/>
+        </w:numPr>
+      </w:pPr>
+      <w:r>
+        <w:t>Had to create a loop</w:t>
+      </w:r>
+    </w:p>
+    <w:p>
+      <w:pPr>
+        <w:pStyle w:val="ListParagraph"/>
+        <w:numPr>
+          <w:ilvl w:val="1"/>
+          <w:numId w:val="2"/>
+        </w:numPr>
+      </w:pPr>
+      <w:r>
+        <w:t>Used a loop counter and then went to an increment of zero to make the loop infinite</w:t>
+      </w:r>
+    </w:p>
+    <w:p>
+      <w:pPr>
+        <w:pStyle w:val="ListParagraph"/>
+        <w:numPr>
+          <w:ilvl w:val="1"/>
+          <w:numId w:val="2"/>
+        </w:numPr>
+      </w:pPr>
+      <w:r>
+        <w:t>There is probably a better way to do this</w:t>
+      </w:r>
+    </w:p>
+    <w:p>
+      <w:pPr>
+        <w:pStyle w:val="ListParagraph"/>
+        <w:numPr>
+          <w:ilvl w:val="0"/>
+          <w:numId w:val="2"/>
+        </w:numPr>
+      </w:pPr>
+      <w:r>
+        <w:t>I am not sure if I should be pissed at them or appreciate the troubleshooting / confidence building.</w:t>
+      </w:r>
+    </w:p>
+    <w:p>
+      <w:pPr>
+        <w:pStyle w:val="ListParagraph"/>
+        <w:numPr>
+          <w:ilvl w:val="0"/>
+          <w:numId w:val="2"/>
+        </w:numPr>
+      </w:pPr>
+      <w:r>
+        <w:t>Practice with Fritzig and possibly KiCad</w:t>
+      </w:r>
+    </w:p>
+    <w:p>
+      <w:pPr>
+        <w:pStyle w:val="ListParagraph"/>
+        <w:numPr>
+          <w:ilvl w:val="0"/>
+          <w:numId w:val="2"/>
+        </w:numPr>
+      </w:pPr>
+      <w:r>
+        <w:t>Look for better symbols to match up with examples</w:t>
+      </w:r>
+    </w:p>
+    <w:p/>
+    <w:p>
+      <w:r>
+        <w:rPr>
+          <w:noProof/>
+        </w:rPr>
+        <w:lastRenderedPageBreak/>
+        <w:drawing>
+          <wp:inline distT="0" distB="0" distL="0" distR="0" wp14:anchorId="667B67D4" wp14:editId="5DC2E88B">
+            <wp:extent cx="5943600" cy="3601720"/>
+            <wp:effectExtent l="0" t="0" r="0" b="0"/>
+            <wp:docPr id="1686922524" name="Picture 1"/>
+            <wp:cNvGraphicFramePr>
+              <a:graphicFrameLocks xmlns:a="http://schemas.openxmlformats.org/drawingml/2006/main" noChangeAspect="1"/>
+            </wp:cNvGraphicFramePr>
+            <a:graphic xmlns:a="http://schemas.openxmlformats.org/drawingml/2006/main">
+              <a:graphicData uri="http://schemas.openxmlformats.org/drawingml/2006/picture">
+                <pic:pic xmlns:pic="http://schemas.openxmlformats.org/drawingml/2006/picture">
+                  <pic:nvPicPr>
+                    <pic:cNvPr id="1686922524" name=""/>
+                    <pic:cNvPicPr/>
+                  </pic:nvPicPr>
+                  <pic:blipFill>
+                    <a:blip r:embed="rId18"/>
+                    <a:stretch>
+                      <a:fillRect/>
+                    </a:stretch>
+                  </pic:blipFill>
+                  <pic:spPr>
+                    <a:xfrm>
+                      <a:off x="0" y="0"/>
+                      <a:ext cx="5943600" cy="3601720"/>
+                    </a:xfrm>
+                    <a:prstGeom prst="rect">
+                      <a:avLst/>
+                    </a:prstGeom>
+                  </pic:spPr>
+                </pic:pic>
+              </a:graphicData>
+            </a:graphic>
+          </wp:inline>
+        </w:drawing>
+      </w:r>
+    </w:p>
+    <w:p/>
+    <w:p>
+      <w:pPr>
+        <w:rPr>
+          <w:b/>
+          <w:bCs/>
+          <w:sz w:val="32"/>
+          <w:szCs w:val="32"/>
+        </w:rPr>
+      </w:pPr>
+      <w:r>
+        <w:rPr>
+          <w:b/>
+          <w:bCs/>
+          <w:sz w:val="32"/>
+          <w:szCs w:val="32"/>
+        </w:rPr>
+        <w:t>Longer lead is positive, bent lead is longer!</w:t>
+      </w:r>
+    </w:p>
+    <w:p>
+      <w:r>
+        <w:rPr>
+          <w:noProof/>
+        </w:rPr>
+        <w:drawing>
+          <wp:inline distT="0" distB="0" distL="0" distR="0" wp14:anchorId="2C42B4B7" wp14:editId="797A6217">
+            <wp:extent cx="2819400" cy="1314214"/>
+            <wp:effectExtent l="0" t="0" r="0" b="635"/>
+            <wp:docPr id="1230269167" name="Picture 1" descr="A drawing of a wire&#10;&#10;Description automatically generated"/>
+            <wp:cNvGraphicFramePr>
+              <a:graphicFrameLocks xmlns:a="http://schemas.openxmlformats.org/drawingml/2006/main" noChangeAspect="1"/>
+            </wp:cNvGraphicFramePr>
+            <a:graphic xmlns:a="http://schemas.openxmlformats.org/drawingml/2006/main">
+              <a:graphicData uri="http://schemas.openxmlformats.org/drawingml/2006/picture">
+                <pic:pic xmlns:pic="http://schemas.openxmlformats.org/drawingml/2006/picture">
+                  <pic:nvPicPr>
+                    <pic:cNvPr id="1230269167" name="Picture 1" descr="A drawing of a wire&#10;&#10;Description automatically generated"/>
+                    <pic:cNvPicPr/>
+                  </pic:nvPicPr>
+                  <pic:blipFill>
+                    <a:blip r:embed="rId19"/>
+                    <a:stretch>
+                      <a:fillRect/>
+                    </a:stretch>
+                  </pic:blipFill>
+                  <pic:spPr>
+                    <a:xfrm>
+                      <a:off x="0" y="0"/>
+                      <a:ext cx="2826647" cy="1317592"/>
+                    </a:xfrm>
+                    <a:prstGeom prst="rect">
+                      <a:avLst/>
+                    </a:prstGeom>
+                  </pic:spPr>
+                </pic:pic>
+              </a:graphicData>
+            </a:graphic>
+          </wp:inline>
+        </w:drawing>
+      </w:r>
+    </w:p>
+    <w:p/>
+    <w:p/>
+    <w:p>
+      <w:r>
+        <w:rPr>
+          <w:noProof/>
+        </w:rPr>
+        <w:lastRenderedPageBreak/>
+        <w:drawing>
+          <wp:inline distT="0" distB="0" distL="0" distR="0" wp14:anchorId="3A02FFE1" wp14:editId="201F3208">
+            <wp:extent cx="1073205" cy="1828894"/>
+            <wp:effectExtent l="0" t="0" r="0" b="0"/>
+            <wp:docPr id="1409877736" name="Picture 1" descr="A yellow light on a transparent background&#10;&#10;Description automatically generated"/>
+            <wp:cNvGraphicFramePr>
+              <a:graphicFrameLocks xmlns:a="http://schemas.openxmlformats.org/drawingml/2006/main" noChangeAspect="1"/>
+            </wp:cNvGraphicFramePr>
+            <a:graphic xmlns:a="http://schemas.openxmlformats.org/drawingml/2006/main">
+              <a:graphicData uri="http://schemas.openxmlformats.org/drawingml/2006/picture">
+                <pic:pic xmlns:pic="http://schemas.openxmlformats.org/drawingml/2006/picture">
+                  <pic:nvPicPr>
+                    <pic:cNvPr id="1409877736" name="Picture 1" descr="A yellow light on a transparent background&#10;&#10;Description automatically generated"/>
+                    <pic:cNvPicPr/>
+                  </pic:nvPicPr>
+                  <pic:blipFill>
+                    <a:blip r:embed="rId20"/>
+                    <a:stretch>
+                      <a:fillRect/>
+                    </a:stretch>
+                  </pic:blipFill>
+                  <pic:spPr>
+                    <a:xfrm>
+                      <a:off x="0" y="0"/>
+                      <a:ext cx="1073205" cy="1828894"/>
+                    </a:xfrm>
+                    <a:prstGeom prst="rect">
+                      <a:avLst/>
+                    </a:prstGeom>
+                  </pic:spPr>
+                </pic:pic>
+              </a:graphicData>
+            </a:graphic>
+          </wp:inline>
+        </w:drawing>
+      </w:r>
+      <w:r>
+        <w:t xml:space="preserve">     </w:t>
+      </w:r>
+      <w:r>
+        <w:rPr>
+          <w:noProof/>
+        </w:rPr>
+        <w:drawing>
+          <wp:inline distT="0" distB="0" distL="0" distR="0" wp14:anchorId="3BA9A865" wp14:editId="0E6D9CA8">
+            <wp:extent cx="2559050" cy="2444084"/>
+            <wp:effectExtent l="0" t="0" r="0" b="0"/>
+            <wp:docPr id="1067522762" name="Picture 1" descr="A diagram of anode and cathode&#10;&#10;Description automatically generated"/>
+            <wp:cNvGraphicFramePr>
+              <a:graphicFrameLocks xmlns:a="http://schemas.openxmlformats.org/drawingml/2006/main" noChangeAspect="1"/>
+            </wp:cNvGraphicFramePr>
+            <a:graphic xmlns:a="http://schemas.openxmlformats.org/drawingml/2006/main">
+              <a:graphicData uri="http://schemas.openxmlformats.org/drawingml/2006/picture">
+                <pic:pic xmlns:pic="http://schemas.openxmlformats.org/drawingml/2006/picture">
+                  <pic:nvPicPr>
+                    <pic:cNvPr id="1067522762" name="Picture 1" descr="A diagram of anode and cathode&#10;&#10;Description automatically generated"/>
+                    <pic:cNvPicPr/>
+                  </pic:nvPicPr>
+                  <pic:blipFill>
+                    <a:blip r:embed="rId21"/>
+                    <a:stretch>
+                      <a:fillRect/>
+                    </a:stretch>
+                  </pic:blipFill>
+                  <pic:spPr>
+                    <a:xfrm>
+                      <a:off x="0" y="0"/>
+                      <a:ext cx="2566799" cy="2451485"/>
+                    </a:xfrm>
+                    <a:prstGeom prst="rect">
+                      <a:avLst/>
+                    </a:prstGeom>
+                  </pic:spPr>
+                </pic:pic>
+              </a:graphicData>
+            </a:graphic>
+          </wp:inline>
+        </w:drawing>
+      </w:r>
+    </w:p>
+    <w:p>
+      <w:r>
+        <w:rPr>
+          <w:noProof/>
+        </w:rPr>
+        <w:drawing>
+          <wp:inline distT="0" distB="0" distL="0" distR="0" wp14:anchorId="546631AB" wp14:editId="3DA34783">
+            <wp:extent cx="5943600" cy="3813810"/>
+            <wp:effectExtent l="0" t="0" r="0" b="0"/>
+            <wp:docPr id="1381674328" name="Picture 1"/>
+            <wp:cNvGraphicFramePr>
+              <a:graphicFrameLocks xmlns:a="http://schemas.openxmlformats.org/drawingml/2006/main" noChangeAspect="1"/>
+            </wp:cNvGraphicFramePr>
+            <a:graphic xmlns:a="http://schemas.openxmlformats.org/drawingml/2006/main">
+              <a:graphicData uri="http://schemas.openxmlformats.org/drawingml/2006/picture">
+                <pic:pic xmlns:pic="http://schemas.openxmlformats.org/drawingml/2006/picture">
+                  <pic:nvPicPr>
+                    <pic:cNvPr id="1381674328" name=""/>
+                    <pic:cNvPicPr/>
+                  </pic:nvPicPr>
+                  <pic:blipFill>
+                    <a:blip r:embed="rId22"/>
+                    <a:stretch>
+                      <a:fillRect/>
+                    </a:stretch>
+                  </pic:blipFill>
+                  <pic:spPr>
+                    <a:xfrm>
+                      <a:off x="0" y="0"/>
+                      <a:ext cx="5943600" cy="3813810"/>
+                    </a:xfrm>
+                    <a:prstGeom prst="rect">
+                      <a:avLst/>
+                    </a:prstGeom>
+                  </pic:spPr>
+                </pic:pic>
+              </a:graphicData>
+            </a:graphic>
+          </wp:inline>
+        </w:drawing>
+      </w:r>
       <w:r>
         <w:br w:type="page"/>
       </w:r>
     </w:p>
     <w:p>
       <w:r>
+        <w:rPr>
+          <w:noProof/>
+        </w:rPr>
         <w:lastRenderedPageBreak/>
         <w:drawing>
           <wp:inline distT="0" distB="0" distL="0" distR="0" wp14:anchorId="4ECC99FE" wp14:editId="1A3C8EB3">
@@ -988,7 +1382,7 @@
                     <pic:cNvPicPr/>
                   </pic:nvPicPr>
                   <pic:blipFill>
-                    <a:blip r:embed="rId18"/>
+                    <a:blip r:embed="rId23"/>
                     <a:stretch>
                       <a:fillRect/>
                     </a:stretch>
@@ -1088,9 +1482,8 @@
           <w:szCs w:val="24"/>
           <w14:ligatures w14:val="none"/>
         </w:rPr>
-        <w:t xml:space="preserve">We tested Fritzing 1.0.2 on Windows 10 and Windows 11. To install Fritzing, run the downloaded installer file and follow the instructions. It may ask for admin rights ("UAC") during the installation. Please confirm this request by clicking "yes". This will allow the installation of </w:t>
-      </w:r>
-      <w:proofErr w:type="gramStart"/>
+        <w:t xml:space="preserve">We tested Fritzing 1.0.2 on Windows 10 and Windows 11. To install Fritzing, run the downloaded installer file and follow the instructions. It may ask for admin rights ("UAC") during the installation. Please confirm this request by clicking "yes". This will allow the installation of the Visual C++ Redistributable from Microsoft. </w:t>
+      </w:r>
       <w:r>
         <w:rPr>
           <w:rFonts w:ascii="Times New Roman" w:eastAsia="Times New Roman" w:hAnsi="Times New Roman" w:cs="Times New Roman"/>
@@ -1099,9 +1492,8 @@
           <w:szCs w:val="24"/>
           <w14:ligatures w14:val="none"/>
         </w:rPr>
-        <w:t>the Visual</w:t>
-      </w:r>
-      <w:proofErr w:type="gramEnd"/>
+        <w:br/>
+      </w:r>
       <w:r>
         <w:rPr>
           <w:rFonts w:ascii="Times New Roman" w:eastAsia="Times New Roman" w:hAnsi="Times New Roman" w:cs="Times New Roman"/>
@@ -1110,50 +1502,8 @@
           <w:szCs w:val="24"/>
           <w14:ligatures w14:val="none"/>
         </w:rPr>
-        <w:t xml:space="preserve"> C++ Redistributable from Microsoft. </w:t>
-      </w:r>
-      <w:r>
-        <w:rPr>
-          <w:rFonts w:ascii="Times New Roman" w:eastAsia="Times New Roman" w:hAnsi="Times New Roman" w:cs="Times New Roman"/>
-          <w:kern w:val="0"/>
-          <w:sz w:val="24"/>
-          <w:szCs w:val="24"/>
-          <w14:ligatures w14:val="none"/>
-        </w:rPr>
         <w:br/>
-      </w:r>
-      <w:r>
-        <w:rPr>
-          <w:rFonts w:ascii="Times New Roman" w:eastAsia="Times New Roman" w:hAnsi="Times New Roman" w:cs="Times New Roman"/>
-          <w:kern w:val="0"/>
-          <w:sz w:val="24"/>
-          <w:szCs w:val="24"/>
-          <w14:ligatures w14:val="none"/>
-        </w:rPr>
-        <w:br/>
-        <w:t xml:space="preserve">For </w:t>
-      </w:r>
-      <w:proofErr w:type="gramStart"/>
-      <w:r>
-        <w:rPr>
-          <w:rFonts w:ascii="Times New Roman" w:eastAsia="Times New Roman" w:hAnsi="Times New Roman" w:cs="Times New Roman"/>
-          <w:kern w:val="0"/>
-          <w:sz w:val="24"/>
-          <w:szCs w:val="24"/>
-          <w14:ligatures w14:val="none"/>
-        </w:rPr>
-        <w:t>32 bit</w:t>
-      </w:r>
-      <w:proofErr w:type="gramEnd"/>
-      <w:r>
-        <w:rPr>
-          <w:rFonts w:ascii="Times New Roman" w:eastAsia="Times New Roman" w:hAnsi="Times New Roman" w:cs="Times New Roman"/>
-          <w:kern w:val="0"/>
-          <w:sz w:val="24"/>
-          <w:szCs w:val="24"/>
-          <w14:ligatures w14:val="none"/>
-        </w:rPr>
-        <w:t xml:space="preserve"> systems, as well as for Windows 8.1 and before, Fritzing 0.9.10 is the latest version. </w:t>
+        <w:t xml:space="preserve">For 32 bit systems, as well as for Windows 8.1 and before, Fritzing 0.9.10 is the latest version. </w:t>
       </w:r>
     </w:p>
     <w:p>
@@ -1223,73 +1573,7 @@
           <w14:ligatures w14:val="none"/>
         </w:rPr>
         <w:br/>
-        <w:t xml:space="preserve">For macOS Catalina, </w:t>
-      </w:r>
-      <w:proofErr w:type="gramStart"/>
-      <w:r>
-        <w:rPr>
-          <w:rFonts w:ascii="Times New Roman" w:eastAsia="Times New Roman" w:hAnsi="Times New Roman" w:cs="Times New Roman"/>
-          <w:kern w:val="0"/>
-          <w:sz w:val="24"/>
-          <w:szCs w:val="24"/>
-          <w14:ligatures w14:val="none"/>
-        </w:rPr>
-        <w:t>Fritzing</w:t>
-      </w:r>
-      <w:proofErr w:type="gramEnd"/>
-      <w:r>
-        <w:rPr>
-          <w:rFonts w:ascii="Times New Roman" w:eastAsia="Times New Roman" w:hAnsi="Times New Roman" w:cs="Times New Roman"/>
-          <w:kern w:val="0"/>
-          <w:sz w:val="24"/>
-          <w:szCs w:val="24"/>
-          <w14:ligatures w14:val="none"/>
-        </w:rPr>
-        <w:t xml:space="preserve"> 1.0.1 is the latest version. For macOS High Sierra, </w:t>
-      </w:r>
-      <w:proofErr w:type="gramStart"/>
-      <w:r>
-        <w:rPr>
-          <w:rFonts w:ascii="Times New Roman" w:eastAsia="Times New Roman" w:hAnsi="Times New Roman" w:cs="Times New Roman"/>
-          <w:kern w:val="0"/>
-          <w:sz w:val="24"/>
-          <w:szCs w:val="24"/>
-          <w14:ligatures w14:val="none"/>
-        </w:rPr>
-        <w:t>Fritzing</w:t>
-      </w:r>
-      <w:proofErr w:type="gramEnd"/>
-      <w:r>
-        <w:rPr>
-          <w:rFonts w:ascii="Times New Roman" w:eastAsia="Times New Roman" w:hAnsi="Times New Roman" w:cs="Times New Roman"/>
-          <w:kern w:val="0"/>
-          <w:sz w:val="24"/>
-          <w:szCs w:val="24"/>
-          <w14:ligatures w14:val="none"/>
-        </w:rPr>
-        <w:t xml:space="preserve"> 0.9.10 is the latest version. For macOS Sierra and El Capitan, </w:t>
-      </w:r>
-      <w:proofErr w:type="gramStart"/>
-      <w:r>
-        <w:rPr>
-          <w:rFonts w:ascii="Times New Roman" w:eastAsia="Times New Roman" w:hAnsi="Times New Roman" w:cs="Times New Roman"/>
-          <w:kern w:val="0"/>
-          <w:sz w:val="24"/>
-          <w:szCs w:val="24"/>
-          <w14:ligatures w14:val="none"/>
-        </w:rPr>
-        <w:t>Fritzing</w:t>
-      </w:r>
-      <w:proofErr w:type="gramEnd"/>
-      <w:r>
-        <w:rPr>
-          <w:rFonts w:ascii="Times New Roman" w:eastAsia="Times New Roman" w:hAnsi="Times New Roman" w:cs="Times New Roman"/>
-          <w:kern w:val="0"/>
-          <w:sz w:val="24"/>
-          <w:szCs w:val="24"/>
-          <w14:ligatures w14:val="none"/>
-        </w:rPr>
-        <w:t xml:space="preserve"> 0.9.3 is the latest version. </w:t>
+        <w:t xml:space="preserve">For macOS Catalina, Fritzing 1.0.1 is the latest version. For macOS High Sierra, Fritzing 0.9.10 is the latest version. For macOS Sierra and El Capitan, Fritzing 0.9.3 is the latest version. </w:t>
       </w:r>
     </w:p>
     <w:p>
@@ -1338,51 +1622,7 @@
           <w:szCs w:val="24"/>
           <w14:ligatures w14:val="none"/>
         </w:rPr>
-        <w:t xml:space="preserve">We created an </w:t>
-      </w:r>
-      <w:proofErr w:type="spellStart"/>
-      <w:r>
-        <w:rPr>
-          <w:rFonts w:ascii="Times New Roman" w:eastAsia="Times New Roman" w:hAnsi="Times New Roman" w:cs="Times New Roman"/>
-          <w:kern w:val="0"/>
-          <w:sz w:val="24"/>
-          <w:szCs w:val="24"/>
-          <w14:ligatures w14:val="none"/>
-        </w:rPr>
-        <w:t>AppImage</w:t>
-      </w:r>
-      <w:proofErr w:type="spellEnd"/>
-      <w:r>
-        <w:rPr>
-          <w:rFonts w:ascii="Times New Roman" w:eastAsia="Times New Roman" w:hAnsi="Times New Roman" w:cs="Times New Roman"/>
-          <w:kern w:val="0"/>
-          <w:sz w:val="24"/>
-          <w:szCs w:val="24"/>
-          <w14:ligatures w14:val="none"/>
-        </w:rPr>
-        <w:t xml:space="preserve"> that runs on most Linux systems. We tested it on Ubuntu 20.04 and 22.04. It should run on any system with </w:t>
-      </w:r>
-      <w:proofErr w:type="spellStart"/>
-      <w:r>
-        <w:rPr>
-          <w:rFonts w:ascii="Times New Roman" w:eastAsia="Times New Roman" w:hAnsi="Times New Roman" w:cs="Times New Roman"/>
-          <w:kern w:val="0"/>
-          <w:sz w:val="24"/>
-          <w:szCs w:val="24"/>
-          <w14:ligatures w14:val="none"/>
-        </w:rPr>
-        <w:t>glibc</w:t>
-      </w:r>
-      <w:proofErr w:type="spellEnd"/>
-      <w:r>
-        <w:rPr>
-          <w:rFonts w:ascii="Times New Roman" w:eastAsia="Times New Roman" w:hAnsi="Times New Roman" w:cs="Times New Roman"/>
-          <w:kern w:val="0"/>
-          <w:sz w:val="24"/>
-          <w:szCs w:val="24"/>
-          <w14:ligatures w14:val="none"/>
-        </w:rPr>
-        <w:t xml:space="preserve"> &gt;= 2.31 (about 2020 and later). </w:t>
+        <w:t xml:space="preserve">We created an AppImage that runs on most Linux systems. We tested it on Ubuntu 20.04 and 22.04. It should run on any system with glibc &gt;= 2.31 (about 2020 and later). </w:t>
       </w:r>
       <w:r>
         <w:rPr>
@@ -1414,9 +1654,8 @@
           <w14:ligatures w14:val="none"/>
         </w:rPr>
         <w:br/>
-        <w:t xml:space="preserve">We recommend storing the </w:t>
-      </w:r>
-      <w:proofErr w:type="spellStart"/>
+        <w:t>We recommend storing the AppImage in a Folder like $HOME/bin or $HOME/appimages. To run the AppImage, add the executable permission to the file and start it.</w:t>
+      </w:r>
       <w:r>
         <w:rPr>
           <w:rFonts w:ascii="Times New Roman" w:eastAsia="Times New Roman" w:hAnsi="Times New Roman" w:cs="Times New Roman"/>
@@ -1425,95 +1664,8 @@
           <w:szCs w:val="24"/>
           <w14:ligatures w14:val="none"/>
         </w:rPr>
-        <w:t>AppImage</w:t>
-      </w:r>
-      <w:proofErr w:type="spellEnd"/>
-      <w:r>
-        <w:rPr>
-          <w:rFonts w:ascii="Times New Roman" w:eastAsia="Times New Roman" w:hAnsi="Times New Roman" w:cs="Times New Roman"/>
-          <w:kern w:val="0"/>
-          <w:sz w:val="24"/>
-          <w:szCs w:val="24"/>
-          <w14:ligatures w14:val="none"/>
-        </w:rPr>
-        <w:t xml:space="preserve"> in a Folder like $HOME/bin or $HOME/</w:t>
-      </w:r>
-      <w:proofErr w:type="spellStart"/>
-      <w:r>
-        <w:rPr>
-          <w:rFonts w:ascii="Times New Roman" w:eastAsia="Times New Roman" w:hAnsi="Times New Roman" w:cs="Times New Roman"/>
-          <w:kern w:val="0"/>
-          <w:sz w:val="24"/>
-          <w:szCs w:val="24"/>
-          <w14:ligatures w14:val="none"/>
-        </w:rPr>
-        <w:t>appimages</w:t>
-      </w:r>
-      <w:proofErr w:type="spellEnd"/>
-      <w:r>
-        <w:rPr>
-          <w:rFonts w:ascii="Times New Roman" w:eastAsia="Times New Roman" w:hAnsi="Times New Roman" w:cs="Times New Roman"/>
-          <w:kern w:val="0"/>
-          <w:sz w:val="24"/>
-          <w:szCs w:val="24"/>
-          <w14:ligatures w14:val="none"/>
-        </w:rPr>
-        <w:t xml:space="preserve">. To run the </w:t>
-      </w:r>
-      <w:proofErr w:type="spellStart"/>
-      <w:r>
-        <w:rPr>
-          <w:rFonts w:ascii="Times New Roman" w:eastAsia="Times New Roman" w:hAnsi="Times New Roman" w:cs="Times New Roman"/>
-          <w:kern w:val="0"/>
-          <w:sz w:val="24"/>
-          <w:szCs w:val="24"/>
-          <w14:ligatures w14:val="none"/>
-        </w:rPr>
-        <w:t>AppImage</w:t>
-      </w:r>
-      <w:proofErr w:type="spellEnd"/>
-      <w:r>
-        <w:rPr>
-          <w:rFonts w:ascii="Times New Roman" w:eastAsia="Times New Roman" w:hAnsi="Times New Roman" w:cs="Times New Roman"/>
-          <w:kern w:val="0"/>
-          <w:sz w:val="24"/>
-          <w:szCs w:val="24"/>
-          <w14:ligatures w14:val="none"/>
-        </w:rPr>
-        <w:t>, add the executable permission to the file and start it.</w:t>
-      </w:r>
-      <w:r>
-        <w:rPr>
-          <w:rFonts w:ascii="Times New Roman" w:eastAsia="Times New Roman" w:hAnsi="Times New Roman" w:cs="Times New Roman"/>
-          <w:kern w:val="0"/>
-          <w:sz w:val="24"/>
-          <w:szCs w:val="24"/>
-          <w14:ligatures w14:val="none"/>
-        </w:rPr>
         <w:br/>
-        <w:t xml:space="preserve">On Ubuntu 22.04, the libfuse2 library needs to be installed to support </w:t>
-      </w:r>
-      <w:proofErr w:type="spellStart"/>
-      <w:r>
-        <w:rPr>
-          <w:rFonts w:ascii="Times New Roman" w:eastAsia="Times New Roman" w:hAnsi="Times New Roman" w:cs="Times New Roman"/>
-          <w:kern w:val="0"/>
-          <w:sz w:val="24"/>
-          <w:szCs w:val="24"/>
-          <w14:ligatures w14:val="none"/>
-        </w:rPr>
-        <w:t>AppImages</w:t>
-      </w:r>
-      <w:proofErr w:type="spellEnd"/>
-      <w:r>
-        <w:rPr>
-          <w:rFonts w:ascii="Times New Roman" w:eastAsia="Times New Roman" w:hAnsi="Times New Roman" w:cs="Times New Roman"/>
-          <w:kern w:val="0"/>
-          <w:sz w:val="24"/>
-          <w:szCs w:val="24"/>
-          <w14:ligatures w14:val="none"/>
-        </w:rPr>
-        <w:t xml:space="preserve">: </w:t>
+        <w:t xml:space="preserve">On Ubuntu 22.04, the libfuse2 library needs to be installed to support AppImages: </w:t>
       </w:r>
       <w:r>
         <w:rPr>
@@ -1523,20 +1675,8 @@
           <w:szCs w:val="20"/>
           <w14:ligatures w14:val="none"/>
         </w:rPr>
-        <w:t xml:space="preserve">apt install </w:t>
-      </w:r>
-      <w:proofErr w:type="gramStart"/>
-      <w:r>
-        <w:rPr>
-          <w:rFonts w:ascii="Courier New" w:eastAsia="Times New Roman" w:hAnsi="Courier New" w:cs="Courier New"/>
-          <w:kern w:val="0"/>
-          <w:sz w:val="20"/>
-          <w:szCs w:val="20"/>
-          <w14:ligatures w14:val="none"/>
-        </w:rPr>
-        <w:t>libfuse2</w:t>
-      </w:r>
-      <w:proofErr w:type="gramEnd"/>
+        <w:t>apt install libfuse2</w:t>
+      </w:r>
       <w:r>
         <w:rPr>
           <w:rFonts w:ascii="Times New Roman" w:eastAsia="Times New Roman" w:hAnsi="Times New Roman" w:cs="Times New Roman"/>

</xml_diff>